<commit_message>
Added objective. Removed tabs.
</commit_message>
<xml_diff>
--- a/static/petr-stepanov-sci-cv.docx
+++ b/static/petr-stepanov-sci-cv.docx
@@ -852,8 +852,6 @@
             <w:r>
               <w:t>Oct</w:t>
             </w:r>
-            <w:bookmarkStart w:id="0" w:name="_GoBack"/>
-            <w:bookmarkEnd w:id="0"/>
             <w:r>
               <w:t xml:space="preserve"> 20</w:t>
             </w:r>
@@ -1018,7 +1016,13 @@
         <w:pStyle w:val="Heading1"/>
       </w:pPr>
       <w:r>
-        <w:t>Featured Publications</w:t>
+        <w:t xml:space="preserve">Featured </w:t>
+      </w:r>
+      <w:r>
+        <w:t>p</w:t>
+      </w:r>
+      <w:r>
+        <w:t>ublications</w:t>
       </w:r>
     </w:p>
     <w:p>
@@ -1439,6 +1443,22 @@
       <w:proofErr w:type="spellStart"/>
       <w:r>
         <w:t>Gnuplot</w:t>
+      </w:r>
+      <w:proofErr w:type="spellEnd"/>
+      <w:r>
+        <w:t xml:space="preserve">, </w:t>
+      </w:r>
+      <w:proofErr w:type="spellStart"/>
+      <w:r>
+        <w:t>QtiPlot</w:t>
+      </w:r>
+      <w:proofErr w:type="spellEnd"/>
+      <w:r>
+        <w:t xml:space="preserve">, </w:t>
+      </w:r>
+      <w:proofErr w:type="spellStart"/>
+      <w:r>
+        <w:t>SciDaVis</w:t>
       </w:r>
       <w:proofErr w:type="spellEnd"/>
       <w:r>
@@ -2299,11 +2319,9 @@
       <w:r>
         <w:t xml:space="preserve">Application of positron spectroscopy for detection of nanostructures in </w:t>
       </w:r>
-      <w:proofErr w:type="spellStart"/>
-      <w:r>
-        <w:t>alchohol</w:t>
-      </w:r>
-      <w:proofErr w:type="spellEnd"/>
+      <w:r>
+        <w:t>alcohol</w:t>
+      </w:r>
       <w:r>
         <w:t>―aqueous mixtures</w:t>
       </w:r>
@@ -2318,7 +2336,16 @@
       </w:pPr>
       <w:r>
         <w:lastRenderedPageBreak/>
-        <w:t>Professional Association</w:t>
+        <w:t>Scientific</w:t>
+      </w:r>
+      <w:r>
+        <w:t xml:space="preserve"> </w:t>
+      </w:r>
+      <w:r>
+        <w:t>a</w:t>
+      </w:r>
+      <w:r>
+        <w:t>ssociation</w:t>
       </w:r>
       <w:r>
         <w:t>s</w:t>
@@ -2355,6 +2382,18 @@
       <w:r>
         <w:t>2016)</w:t>
       </w:r>
+    </w:p>
+    <w:p>
+      <w:pPr>
+        <w:pStyle w:val="Heading1"/>
+      </w:pPr>
+      <w:r>
+        <w:t>Professional networks</w:t>
+      </w:r>
+    </w:p>
+    <w:p>
+      <w:bookmarkStart w:id="0" w:name="_GoBack"/>
+      <w:bookmarkEnd w:id="0"/>
     </w:p>
     <w:p>
       <w:pPr>
@@ -3917,7 +3956,7 @@
 </file>
 
 <file path=customXml/itemProps1.xml><?xml version="1.0" encoding="utf-8"?>
-<ds:datastoreItem xmlns:ds="http://schemas.openxmlformats.org/officeDocument/2006/customXml" ds:itemID="{CF41753F-E542-394E-8FFA-A6C9ED9EDF1D}">
+<ds:datastoreItem xmlns:ds="http://schemas.openxmlformats.org/officeDocument/2006/customXml" ds:itemID="{3143E913-7A0C-4749-BED6-21705889C513}">
   <ds:schemaRefs>
     <ds:schemaRef ds:uri="http://schemas.openxmlformats.org/officeDocument/2006/bibliography"/>
   </ds:schemaRefs>

</xml_diff>

<commit_message>
Typo and CV update
</commit_message>
<xml_diff>
--- a/static/petr-stepanov-sci-cv.docx
+++ b/static/petr-stepanov-sci-cv.docx
@@ -199,47 +199,63 @@
       </w:r>
     </w:p>
     <w:p>
-      <w:r>
-        <w:t xml:space="preserve">Highly motivated experimental scientist with expertise in </w:t>
-      </w:r>
-      <w:r>
-        <w:t>gamma spectroscopy, positron annihilation spectroscopy, microscopy and nuclear physics. A strong background in computational techniques</w:t>
-      </w:r>
-      <w:r>
-        <w:t xml:space="preserve">, web and desktop </w:t>
-      </w:r>
-      <w:r>
-        <w:t>software development.</w:t>
-      </w:r>
-      <w:r>
-        <w:t xml:space="preserve"> </w:t>
-      </w:r>
-    </w:p>
-    <w:p>
-      <w:r>
-        <w:t xml:space="preserve">Actively </w:t>
-      </w:r>
-      <w:r>
-        <w:t xml:space="preserve">looking for jobs in following areas: physics, chemistry and computer science. </w:t>
-      </w:r>
-      <w:r>
-        <w:t>A</w:t>
-      </w:r>
-      <w:r>
-        <w:t>uthoriz</w:t>
-      </w:r>
-      <w:r>
-        <w:t>ed</w:t>
-      </w:r>
-      <w:r>
-        <w:t xml:space="preserve"> to work in US on Optional Practical Training (OPT). </w:t>
-      </w:r>
-      <w:r>
-        <w:t>W</w:t>
-      </w:r>
-      <w:r>
-        <w:t>ill consider H1B Visa sponsorship offers.</w:t>
-      </w:r>
+      <w:pPr>
+        <w:spacing w:before="240"/>
+        <w:rPr>
+          <w:rFonts w:ascii="Times New Roman" w:hAnsi="Times New Roman"/>
+          <w:sz w:val="24"/>
+          <w:szCs w:val="24"/>
+        </w:rPr>
+      </w:pPr>
+      <w:r>
+        <w:t>Highly motivated PhD student with expertise in gamma spectroscopy, positron annihilation spectroscopy, microscopy and nuclear physics. A strong background in computational techniques, web applications and desktop software development. More than five years in UI and UX design.</w:t>
+      </w:r>
+    </w:p>
+    <w:p>
+      <w:r>
+        <w:t xml:space="preserve">Graduating in December 2019. Seeking to either apply a great software development company, join a startup or continue scientific </w:t>
+      </w:r>
+      <w:r>
+        <w:t>career</w:t>
+      </w:r>
+      <w:r>
+        <w:t xml:space="preserve">. Wishing to become an effective member of a research group as a </w:t>
+      </w:r>
+      <w:r>
+        <w:t>post doctorate</w:t>
+      </w:r>
+      <w:r>
+        <w:t xml:space="preserve"> fellow or find a steady position in the industry.</w:t>
+      </w:r>
+    </w:p>
+    <w:p>
+      <w:r>
+        <w:t xml:space="preserve">Authorized to work in US on </w:t>
+      </w:r>
+      <w:hyperlink r:id="rId9" w:tooltip="Optional Practical Training" w:history="1">
+        <w:r>
+          <w:rPr>
+            <w:rStyle w:val="Hyperlink"/>
+          </w:rPr>
+          <w:t>Optional Practical Training (OPT)</w:t>
+        </w:r>
+      </w:hyperlink>
+      <w:r>
+        <w:t xml:space="preserve"> in following areas: physics, chemistry and computer science. Will consider </w:t>
+      </w:r>
+      <w:hyperlink r:id="rId10" w:history="1">
+        <w:r>
+          <w:rPr>
+            <w:rStyle w:val="Hyperlink"/>
+          </w:rPr>
+          <w:t>visa sponsorship (H1B)</w:t>
+        </w:r>
+      </w:hyperlink>
+      <w:r>
+        <w:t xml:space="preserve"> offers.</w:t>
+      </w:r>
+      <w:bookmarkStart w:id="0" w:name="_GoBack"/>
+      <w:bookmarkEnd w:id="0"/>
     </w:p>
     <w:p>
       <w:pPr>
@@ -894,10 +910,7 @@
         <w:t>Moscow Institute of Physics and Technology</w:t>
       </w:r>
       <w:r>
-        <w:t xml:space="preserve"> (MIPT)</w:t>
-      </w:r>
-      <w:r>
-        <w:t>, Moscow, Russia</w:t>
+        <w:t xml:space="preserve"> (MIPT), Moscow, Russia</w:t>
       </w:r>
     </w:p>
     <w:p>
@@ -991,10 +1004,7 @@
         <w:t>Institute for Theoretical and Experimental Physics</w:t>
       </w:r>
       <w:r>
-        <w:t xml:space="preserve"> (ITEP)</w:t>
-      </w:r>
-      <w:r>
-        <w:t>, Moscow, Russia</w:t>
+        <w:t xml:space="preserve"> (ITEP), Moscow, Russia</w:t>
       </w:r>
     </w:p>
     <w:p>
@@ -1102,7 +1112,7 @@
       <w:r>
         <w:t xml:space="preserve"> </w:t>
       </w:r>
-      <w:hyperlink r:id="rId9" w:history="1">
+      <w:hyperlink r:id="rId11" w:history="1">
         <w:r>
           <w:rPr>
             <w:rStyle w:val="Hyperlink"/>
@@ -1204,7 +1214,7 @@
       <w:r>
         <w:t xml:space="preserve"> (1) DOI: </w:t>
       </w:r>
-      <w:hyperlink r:id="rId10" w:history="1">
+      <w:hyperlink r:id="rId12" w:history="1">
         <w:r>
           <w:rPr>
             <w:rStyle w:val="Hyperlink"/>
@@ -1221,7 +1231,7 @@
       <w:r>
         <w:t xml:space="preserve">Full list of publications is posted on my </w:t>
       </w:r>
-      <w:hyperlink r:id="rId11" w:history="1">
+      <w:hyperlink r:id="rId13" w:history="1">
         <w:r>
           <w:rPr>
             <w:rStyle w:val="Hyperlink"/>
@@ -1238,144 +1248,71 @@
         <w:pStyle w:val="Heading1"/>
       </w:pPr>
       <w:r>
+        <w:t>Material Research Skills</w:t>
+      </w:r>
+    </w:p>
+    <w:p>
+      <w:pPr>
+        <w:pStyle w:val="Heading2"/>
+      </w:pPr>
+      <w:r>
+        <w:t>Characterization facilities</w:t>
+      </w:r>
+    </w:p>
+    <w:p>
+      <w:r>
+        <w:t xml:space="preserve">Positron </w:t>
+      </w:r>
+      <w:r>
+        <w:t xml:space="preserve">Lifetime and Doppler Broadening </w:t>
+      </w:r>
+      <w:r>
+        <w:t>Annihilation Spectroscopy</w:t>
+      </w:r>
+      <w:r>
+        <w:t xml:space="preserve"> (PALS, DBAR). Atom Probe Tomography (ATP). Scanning Electron Microscopy (SEM). </w:t>
+      </w:r>
+      <w:r>
+        <w:t>Transmission electron microscopy</w:t>
+      </w:r>
+      <w:r>
+        <w:t xml:space="preserve"> (TEM). </w:t>
+      </w:r>
+      <w:r>
+        <w:t>Atomic Force Microscopy (AFM)</w:t>
+      </w:r>
+      <w:r>
+        <w:t xml:space="preserve">. UV-VIS Spectroscopy. </w:t>
+      </w:r>
+      <w:r>
+        <w:t>Fourier Transform Infrared Spectroscopy</w:t>
+      </w:r>
+      <w:r>
+        <w:t xml:space="preserve"> (FTIR).</w:t>
+      </w:r>
+    </w:p>
+    <w:p>
+      <w:pPr>
+        <w:pStyle w:val="Heading2"/>
+      </w:pPr>
+      <w:r>
+        <w:t>Material processing</w:t>
+      </w:r>
+    </w:p>
+    <w:p>
+      <w:r>
+        <w:t>High-temperature annealing. Wet chemical etching. Electrical Contact Fabrication. Sample polishing.</w:t>
+      </w:r>
+    </w:p>
+    <w:p>
+      <w:pPr>
+        <w:pStyle w:val="Heading1"/>
+      </w:pPr>
+      <w:r>
+        <w:t xml:space="preserve">Computer </w:t>
+      </w:r>
+      <w:r>
         <w:t>Skills</w:t>
-      </w:r>
-    </w:p>
-    <w:p>
-      <w:pPr>
-        <w:pStyle w:val="Heading2"/>
-      </w:pPr>
-      <w:r>
-        <w:t>C</w:t>
-      </w:r>
-      <w:r>
-        <w:t>haracterization</w:t>
-      </w:r>
-      <w:r>
-        <w:t xml:space="preserve"> facilities</w:t>
-      </w:r>
-    </w:p>
-    <w:p>
-      <w:r>
-        <w:t xml:space="preserve">Positron </w:t>
-      </w:r>
-      <w:r>
-        <w:t xml:space="preserve">Lifetime and Doppler Broadening </w:t>
-      </w:r>
-      <w:r>
-        <w:t>Annihilation Spectroscopy</w:t>
-      </w:r>
-      <w:r>
-        <w:t xml:space="preserve"> </w:t>
-      </w:r>
-      <w:r>
-        <w:t>(</w:t>
-      </w:r>
-      <w:r>
-        <w:t xml:space="preserve">PALS, </w:t>
-      </w:r>
-      <w:r>
-        <w:t>DBAR)</w:t>
-      </w:r>
-      <w:r>
-        <w:t>.</w:t>
-      </w:r>
-      <w:r>
-        <w:t xml:space="preserve"> </w:t>
-      </w:r>
-      <w:r>
-        <w:t>Atom Probe Tomography (ATP).</w:t>
-      </w:r>
-      <w:r>
-        <w:t xml:space="preserve"> </w:t>
-      </w:r>
-      <w:r>
-        <w:t>Scanning Electron Microscopy (SEM).</w:t>
-      </w:r>
-      <w:r>
-        <w:t xml:space="preserve"> </w:t>
-      </w:r>
-      <w:r>
-        <w:t>Transmission electron microscopy</w:t>
-      </w:r>
-      <w:r>
-        <w:t xml:space="preserve"> (TEM).</w:t>
-      </w:r>
-      <w:r>
-        <w:t xml:space="preserve"> </w:t>
-      </w:r>
-      <w:r>
-        <w:t>Atomic Force Microscopy (AFM)</w:t>
-      </w:r>
-      <w:r>
-        <w:t xml:space="preserve">. </w:t>
-      </w:r>
-      <w:r>
-        <w:t>UV-VIS Spectroscopy.</w:t>
-      </w:r>
-      <w:r>
-        <w:t xml:space="preserve"> </w:t>
-      </w:r>
-      <w:r>
-        <w:t>Fourier Transform Infrared Spectroscopy</w:t>
-      </w:r>
-      <w:r>
-        <w:t xml:space="preserve"> (FTIR).</w:t>
-      </w:r>
-    </w:p>
-    <w:p>
-      <w:pPr>
-        <w:pStyle w:val="Heading2"/>
-      </w:pPr>
-      <w:r>
-        <w:t>Material processing</w:t>
-      </w:r>
-    </w:p>
-    <w:p>
-      <w:r>
-        <w:t>High</w:t>
-      </w:r>
-      <w:r>
-        <w:t>-t</w:t>
-      </w:r>
-      <w:r>
-        <w:t xml:space="preserve">emperature </w:t>
-      </w:r>
-      <w:r>
-        <w:t>a</w:t>
-      </w:r>
-      <w:r>
-        <w:t>nnealing.</w:t>
-      </w:r>
-      <w:r>
-        <w:t xml:space="preserve"> </w:t>
-      </w:r>
-      <w:r>
-        <w:t xml:space="preserve">Wet </w:t>
-      </w:r>
-      <w:r>
-        <w:t>c</w:t>
-      </w:r>
-      <w:r>
-        <w:t xml:space="preserve">hemical </w:t>
-      </w:r>
-      <w:r>
-        <w:t>e</w:t>
-      </w:r>
-      <w:r>
-        <w:t>tching.</w:t>
-      </w:r>
-      <w:r>
-        <w:t xml:space="preserve"> </w:t>
-      </w:r>
-      <w:r>
-        <w:t>Electrical Contact Fabrication.</w:t>
-      </w:r>
-      <w:r>
-        <w:t xml:space="preserve"> </w:t>
-      </w:r>
-      <w:r>
-        <w:t>Sample polishing.</w:t>
       </w:r>
     </w:p>
     <w:p>
@@ -1405,10 +1342,7 @@
         <w:t xml:space="preserve">Scientific packages: </w:t>
       </w:r>
       <w:r>
-        <w:t>Wolfram Mathematica, Maple, M</w:t>
-      </w:r>
-      <w:r>
-        <w:t>ATLAB</w:t>
+        <w:t>Wolfram Mathematica, Maple</w:t>
       </w:r>
       <w:r>
         <w:t>.</w:t>
@@ -1466,18 +1400,166 @@
       </w:r>
       <w:proofErr w:type="spellStart"/>
       <w:r>
-        <w:t>Grapher</w:t>
+        <w:t xml:space="preserve">Grapher, </w:t>
+      </w:r>
+      <w:r>
+        <w:t>Adob</w:t>
       </w:r>
       <w:proofErr w:type="spellEnd"/>
       <w:r>
+        <w:t xml:space="preserve">e </w:t>
+      </w:r>
+      <w:r>
+        <w:t>Products</w:t>
+      </w:r>
+      <w:r>
+        <w:t>.</w:t>
+      </w:r>
+    </w:p>
+    <w:p>
+      <w:pPr>
+        <w:pStyle w:val="Heading2"/>
+      </w:pPr>
+      <w:r>
+        <w:lastRenderedPageBreak/>
+        <w:t>Desktop development</w:t>
+      </w:r>
+    </w:p>
+    <w:p>
+      <w:r>
+        <w:t xml:space="preserve">Java and Swing, C/C++ and Qt, </w:t>
+      </w:r>
+      <w:r>
+        <w:t xml:space="preserve">GNU </w:t>
+      </w:r>
+      <w:proofErr w:type="spellStart"/>
+      <w:r>
+        <w:t>Automake</w:t>
+      </w:r>
+      <w:proofErr w:type="spellEnd"/>
+      <w:r>
         <w:t xml:space="preserve">, </w:t>
       </w:r>
       <w:r>
-        <w:t xml:space="preserve">Adobe </w:t>
-      </w:r>
-      <w:r>
-        <w:t>Products</w:t>
-      </w:r>
+        <w:t xml:space="preserve">CERN ROOT Framework, </w:t>
+      </w:r>
+      <w:r>
+        <w:t xml:space="preserve">PHP, </w:t>
+      </w:r>
+      <w:r>
+        <w:t>Fortran.</w:t>
+      </w:r>
+    </w:p>
+    <w:p>
+      <w:pPr>
+        <w:pStyle w:val="Heading2"/>
+      </w:pPr>
+      <w:r>
+        <w:t>UI/UX design</w:t>
+      </w:r>
+    </w:p>
+    <w:p>
+      <w:proofErr w:type="spellStart"/>
+      <w:r>
+        <w:t>Figma</w:t>
+      </w:r>
+      <w:proofErr w:type="spellEnd"/>
+      <w:r>
+        <w:t xml:space="preserve">, Sketch, </w:t>
+      </w:r>
+      <w:proofErr w:type="spellStart"/>
+      <w:r>
+        <w:t>InVision</w:t>
+      </w:r>
+      <w:proofErr w:type="spellEnd"/>
+      <w:r>
+        <w:t xml:space="preserve"> Studio, Adobe XD, Adobe Photoshop, Adobe Illustrator, Inkscape, Blender.</w:t>
+      </w:r>
+    </w:p>
+    <w:p>
+      <w:pPr>
+        <w:pStyle w:val="Heading2"/>
+      </w:pPr>
+      <w:r>
+        <w:t>Frontend</w:t>
+      </w:r>
+    </w:p>
+    <w:p>
+      <w:r>
+        <w:t xml:space="preserve">HTML, CSS (LESS and SASS), Bootstrap, responsive web design, JavaScript and jQuery, </w:t>
+      </w:r>
+      <w:proofErr w:type="spellStart"/>
+      <w:r>
+        <w:t>npm</w:t>
+      </w:r>
+      <w:proofErr w:type="spellEnd"/>
+      <w:r>
+        <w:t>, gulp, GWT, familiar with AngularJS, React.js and Backbone.js. WordPress themes development.</w:t>
+      </w:r>
+    </w:p>
+    <w:p>
+      <w:pPr>
+        <w:pStyle w:val="Heading1"/>
+      </w:pPr>
+      <w:r>
+        <w:t>Scientific projects</w:t>
+      </w:r>
+    </w:p>
+    <w:p>
+      <w:pPr>
+        <w:spacing w:before="240"/>
+        <w:rPr>
+          <w:rFonts w:ascii="Times New Roman" w:hAnsi="Times New Roman"/>
+          <w:sz w:val="24"/>
+          <w:szCs w:val="24"/>
+        </w:rPr>
+      </w:pPr>
+      <w:r>
+        <w:t xml:space="preserve">During my PhD </w:t>
+      </w:r>
+      <w:proofErr w:type="spellStart"/>
+      <w:r>
+        <w:t>carreer</w:t>
+      </w:r>
+      <w:proofErr w:type="spellEnd"/>
+      <w:r>
+        <w:t xml:space="preserve"> I've developed a number of desktop software for data analysis and spectra interpretation. Scientific library of my choice is </w:t>
+      </w:r>
+      <w:hyperlink r:id="rId14" w:tooltip="CERN ROOT framework" w:history="1">
+        <w:r>
+          <w:rPr>
+            <w:rStyle w:val="Hyperlink"/>
+          </w:rPr>
+          <w:t>CERN ROOT framework</w:t>
+        </w:r>
+      </w:hyperlink>
+      <w:r>
+        <w:t>. It offers numerous packages for histogram manipulation, fitting and plotting as well as data storage and graphical user interface classes.</w:t>
+      </w:r>
+    </w:p>
+    <w:p>
+      <w:pPr>
+        <w:pStyle w:val="Heading2"/>
+      </w:pPr>
+      <w:r>
+        <w:t>TLIST Processor</w:t>
+      </w:r>
+    </w:p>
+    <w:p>
+      <w:r>
+        <w:t>Software is designed to process two-dimensional energy spectra and output one-dimensional coincidence broadened Doppler spectrum. A background fitting and subtraction technique is developed and implemented.</w:t>
+      </w:r>
+      <w:r>
+        <w:t xml:space="preserve"> </w:t>
+      </w:r>
+      <w:hyperlink r:id="rId15" w:history="1">
+        <w:r>
+          <w:rPr>
+            <w:rStyle w:val="Hyperlink"/>
+          </w:rPr>
+          <w:t>View on GitHub</w:t>
+        </w:r>
+      </w:hyperlink>
       <w:r>
         <w:t>.</w:t>
       </w:r>
@@ -1487,112 +1569,85 @@
         <w:pStyle w:val="Heading2"/>
       </w:pPr>
       <w:r>
-        <w:t>Desktop development</w:t>
-      </w:r>
-    </w:p>
-    <w:p>
-      <w:r>
-        <w:t xml:space="preserve">Java and Swing, C/C++ and Qt, </w:t>
-      </w:r>
-      <w:r>
-        <w:t xml:space="preserve">GNU </w:t>
-      </w:r>
+        <w:t>SW Calculator</w:t>
+      </w:r>
+    </w:p>
+    <w:p>
+      <w:r>
+        <w:t>Program calculates S and W parameters of the 511 keV peak of the annihilation radiation. Software estimates values of the binding electron energies by fitting the CDB spectrum with contributions from e+ annihilation on electrons with different wave functions.</w:t>
+      </w:r>
+      <w:r>
+        <w:t xml:space="preserve"> </w:t>
+      </w:r>
+      <w:hyperlink r:id="rId16" w:history="1">
+        <w:r>
+          <w:rPr>
+            <w:rStyle w:val="Hyperlink"/>
+          </w:rPr>
+          <w:t>View on GitHub</w:t>
+        </w:r>
+      </w:hyperlink>
+      <w:r>
+        <w:t>.</w:t>
+      </w:r>
+    </w:p>
+    <w:p>
+      <w:pPr>
+        <w:pStyle w:val="Heading2"/>
+      </w:pPr>
       <w:proofErr w:type="spellStart"/>
       <w:r>
-        <w:t>Automake</w:t>
+        <w:t>RooPositron</w:t>
       </w:r>
       <w:proofErr w:type="spellEnd"/>
-      <w:r>
-        <w:t xml:space="preserve">, </w:t>
-      </w:r>
-      <w:r>
-        <w:t xml:space="preserve">CERN ROOT Framework, </w:t>
-      </w:r>
-      <w:r>
-        <w:t xml:space="preserve">PHP, </w:t>
-      </w:r>
-      <w:r>
-        <w:t>Fortran.</w:t>
-      </w:r>
-    </w:p>
-    <w:p>
-      <w:pPr>
-        <w:pStyle w:val="Heading2"/>
-      </w:pPr>
-      <w:r>
-        <w:t>UI/UX design</w:t>
-      </w:r>
-    </w:p>
-    <w:p>
-      <w:proofErr w:type="spellStart"/>
-      <w:r>
-        <w:t>Figma</w:t>
-      </w:r>
-      <w:proofErr w:type="spellEnd"/>
-      <w:r>
-        <w:t xml:space="preserve">, Sketch, </w:t>
-      </w:r>
-      <w:proofErr w:type="spellStart"/>
-      <w:r>
-        <w:t>InVision</w:t>
-      </w:r>
-      <w:proofErr w:type="spellEnd"/>
-      <w:r>
-        <w:t xml:space="preserve"> Studio, Adobe XD, Adobe Photoshop, Adobe Illustrator, Inkscape, Blender.</w:t>
-      </w:r>
-    </w:p>
-    <w:p>
-      <w:pPr>
-        <w:pStyle w:val="Heading2"/>
-      </w:pPr>
-      <w:r>
-        <w:lastRenderedPageBreak/>
-        <w:t>Frontend</w:t>
-      </w:r>
-    </w:p>
-    <w:p>
-      <w:r>
-        <w:t xml:space="preserve">HTML, CSS (LESS and SASS), Bootstrap, responsive web design, JavaScript and jQuery, </w:t>
-      </w:r>
-      <w:proofErr w:type="spellStart"/>
-      <w:r>
-        <w:t>npm</w:t>
-      </w:r>
-      <w:proofErr w:type="spellEnd"/>
-      <w:r>
-        <w:t>, gulp, GWT, familiar with AngularJS, React.js and Backbone.js. WordPress themes development.</w:t>
-      </w:r>
-    </w:p>
-    <w:p>
-      <w:pPr>
-        <w:pStyle w:val="Heading1"/>
-      </w:pPr>
-      <w:r>
-        <w:t>Projects</w:t>
-      </w:r>
-    </w:p>
-    <w:p>
-      <w:proofErr w:type="spellStart"/>
-      <w:r>
-        <w:t>SelimLab</w:t>
-      </w:r>
-      <w:proofErr w:type="spellEnd"/>
-    </w:p>
-    <w:p>
-      <w:proofErr w:type="spellStart"/>
-      <w:r>
-        <w:t>RooPositron</w:t>
-      </w:r>
-      <w:proofErr w:type="spellEnd"/>
-    </w:p>
-    <w:p>
-      <w:r>
-        <w:t>SW Calculator</w:t>
-      </w:r>
-    </w:p>
-    <w:p>
-      <w:r>
-        <w:t>TLIST Processor</w:t>
+    </w:p>
+    <w:p>
+      <w:r>
+        <w:t xml:space="preserve">A flexible terminal-based positron lifetime fitting software. </w:t>
+      </w:r>
+      <w:r>
+        <w:t>GUI</w:t>
+      </w:r>
+      <w:r>
+        <w:t xml:space="preserve"> is in progress.</w:t>
+      </w:r>
+      <w:r>
+        <w:t xml:space="preserve"> </w:t>
+      </w:r>
+      <w:r>
+        <w:t xml:space="preserve">Software supports deconvolution of lifetime spectra into conventional multiexponential model as well as trapping model. </w:t>
+      </w:r>
+      <w:r>
+        <w:t>I</w:t>
+      </w:r>
+      <w:r>
+        <w:t>ntegration of</w:t>
+      </w:r>
+      <w:r>
+        <w:t xml:space="preserve"> </w:t>
+      </w:r>
+      <w:r>
+        <w:t xml:space="preserve">custom fitting </w:t>
+      </w:r>
+      <w:r>
+        <w:t>models</w:t>
+      </w:r>
+      <w:r>
+        <w:t>.</w:t>
+      </w:r>
+      <w:r>
+        <w:t xml:space="preserve"> </w:t>
+      </w:r>
+      <w:hyperlink r:id="rId17" w:history="1">
+        <w:r>
+          <w:rPr>
+            <w:rStyle w:val="Hyperlink"/>
+          </w:rPr>
+          <w:t>View on GitHub</w:t>
+        </w:r>
+      </w:hyperlink>
+      <w:r>
+        <w:t>.</w:t>
       </w:r>
     </w:p>
     <w:p>
@@ -2026,6 +2081,7 @@
     </w:p>
     <w:p>
       <w:r>
+        <w:lastRenderedPageBreak/>
         <w:t>Oral talk “</w:t>
       </w:r>
       <w:r>
@@ -2335,7 +2391,6 @@
         <w:spacing w:after="240"/>
       </w:pPr>
       <w:r>
-        <w:lastRenderedPageBreak/>
         <w:t>Scientific</w:t>
       </w:r>
       <w:r>
@@ -2391,10 +2446,7 @@
         <w:t>Professional networks</w:t>
       </w:r>
     </w:p>
-    <w:p>
-      <w:bookmarkStart w:id="0" w:name="_GoBack"/>
-      <w:bookmarkEnd w:id="0"/>
-    </w:p>
+    <w:p/>
     <w:p>
       <w:pPr>
         <w:pStyle w:val="Heading1"/>
@@ -2411,7 +2463,22 @@
         <w:t>i</w:t>
       </w:r>
       <w:r>
-        <w:t>king, fixing cars, working on bicycles</w:t>
+        <w:t xml:space="preserve">king, </w:t>
+      </w:r>
+      <w:r>
+        <w:t xml:space="preserve">working on </w:t>
+      </w:r>
+      <w:r>
+        <w:t>cars</w:t>
+      </w:r>
+      <w:r>
+        <w:t xml:space="preserve"> and</w:t>
+      </w:r>
+      <w:r>
+        <w:t xml:space="preserve"> bi</w:t>
+      </w:r>
+      <w:r>
+        <w:t>kes</w:t>
       </w:r>
       <w:r>
         <w:t>, footbag.</w:t>
@@ -3653,6 +3720,19 @@
       <w:spacing w:before="120"/>
     </w:pPr>
   </w:style>
+  <w:style w:type="paragraph" w:customStyle="1" w:styleId="lead">
+    <w:name w:val="lead"/>
+    <w:basedOn w:val="Normal"/>
+    <w:rsid w:val="00364889"/>
+    <w:pPr>
+      <w:spacing w:before="100" w:beforeAutospacing="1" w:after="100" w:afterAutospacing="1"/>
+    </w:pPr>
+    <w:rPr>
+      <w:rFonts w:ascii="Times New Roman" w:eastAsia="Times New Roman" w:hAnsi="Times New Roman" w:cs="Times New Roman"/>
+      <w:sz w:val="24"/>
+      <w:szCs w:val="24"/>
+    </w:rPr>
+  </w:style>
 </w:styles>
 </file>
 
@@ -3956,7 +4036,7 @@
 </file>
 
 <file path=customXml/itemProps1.xml><?xml version="1.0" encoding="utf-8"?>
-<ds:datastoreItem xmlns:ds="http://schemas.openxmlformats.org/officeDocument/2006/customXml" ds:itemID="{3143E913-7A0C-4749-BED6-21705889C513}">
+<ds:datastoreItem xmlns:ds="http://schemas.openxmlformats.org/officeDocument/2006/customXml" ds:itemID="{6C6AF312-58C9-E843-8368-28A98C2E2755}">
   <ds:schemaRefs>
     <ds:schemaRef ds:uri="http://schemas.openxmlformats.org/officeDocument/2006/bibliography"/>
   </ds:schemaRefs>

</xml_diff>